<commit_message>
Link desktopmanager in document virtuele machine en bron in tussentijds verslag
</commit_message>
<xml_diff>
--- a/documenten/Virtuele machine.docx
+++ b/documenten/Virtuele machine.docx
@@ -24,9 +24,16 @@
     </w:p>
     <w:p/>
     <w:p>
+      <w:proofErr w:type="spellStart"/>
       <w:r>
         <w:t>RemoteDesktop</w:t>
       </w:r>
+      <w:proofErr w:type="spellEnd"/>
+      <w:r>
+        <w:t xml:space="preserve"> download link: https://www.microsoft.com/en-us/p/microsoft-remote-desktop/9wzdncrfj3ps?activetab=pivot:overviewtab</w:t>
+      </w:r>
+    </w:p>
+    <w:p>
       <w:bookmarkStart w:id="0" w:name="_GoBack"/>
       <w:bookmarkEnd w:id="0"/>
     </w:p>
@@ -163,6 +170,7 @@
     <w:lsdException w:name="HTML Sample" w:semiHidden="1" w:unhideWhenUsed="1"/>
     <w:lsdException w:name="HTML Typewriter" w:semiHidden="1" w:unhideWhenUsed="1"/>
     <w:lsdException w:name="HTML Variable" w:semiHidden="1" w:unhideWhenUsed="1"/>
+    <w:lsdException w:name="Normal Table" w:semiHidden="1" w:unhideWhenUsed="1"/>
     <w:lsdException w:name="annotation subject" w:semiHidden="1" w:unhideWhenUsed="1"/>
     <w:lsdException w:name="No List" w:semiHidden="1" w:unhideWhenUsed="1"/>
     <w:lsdException w:name="Outline List 1" w:semiHidden="1" w:unhideWhenUsed="1"/>
@@ -209,8 +217,10 @@
     <w:lsdException w:name="Table Subtle 2" w:semiHidden="1" w:unhideWhenUsed="1"/>
     <w:lsdException w:name="Table Web 1" w:semiHidden="1" w:unhideWhenUsed="1"/>
     <w:lsdException w:name="Table Web 2" w:semiHidden="1" w:unhideWhenUsed="1"/>
+    <w:lsdException w:name="Table Web 3" w:semiHidden="1" w:unhideWhenUsed="1"/>
     <w:lsdException w:name="Balloon Text" w:semiHidden="1" w:unhideWhenUsed="1"/>
     <w:lsdException w:name="Table Grid" w:uiPriority="39"/>
+    <w:lsdException w:name="Table Theme" w:semiHidden="1" w:unhideWhenUsed="1"/>
     <w:lsdException w:name="Placeholder Text" w:semiHidden="1"/>
     <w:lsdException w:name="No Spacing" w:uiPriority="1" w:qFormat="1"/>
     <w:lsdException w:name="Light Shading" w:uiPriority="60"/>

</xml_diff>